<commit_message>
Section 3 report submition
</commit_message>
<xml_diff>
--- a/report 3/Раздел_3_Чистов_Отчёт.docx
+++ b/report 3/Раздел_3_Чистов_Отчёт.docx
@@ -491,7 +491,7 @@
         <w:pStyle w:val="BodyText"/>
       </w:pPr>
       <w:r>
-        <w:t xml:space="preserve">Только из набора C</w:t>
+        <w:t xml:space="preserve">Только из набора C.</w:t>
       </w:r>
     </w:p>
     <w:p>
@@ -617,7 +617,7 @@
         <w:pStyle w:val="BodyText"/>
       </w:pPr>
       <w:r>
-        <w:t xml:space="preserve">Пришлось признать, что догадался о других вариантах, зная, что _variable и variable правильные</w:t>
+        <w:t xml:space="preserve">Догадался о других вариантах, зная, что _variable и variable правильные</w:t>
       </w:r>
     </w:p>
     <w:p>
@@ -740,6 +740,14 @@
     </w:p>
     <w:p>
       <w:pPr>
+        <w:pStyle w:val="BodyText"/>
+      </w:pPr>
+      <w:r>
+        <w:t xml:space="preserve">5 больше или равно 5 - верно. 4 не меньше или равно 3 - верно.</w:t>
+      </w:r>
+    </w:p>
+    <w:p>
+      <w:pPr>
         <w:pStyle w:val="CaptionedFigure"/>
       </w:pPr>
       <w:r>
@@ -798,7 +806,25 @@
         <w:pStyle w:val="BodyText"/>
       </w:pPr>
       <w:r>
-        <w:t xml:space="preserve">сначала four, потом four</w:t>
+        <w:t xml:space="preserve">При первом запуске с var=3 условие elif</w:t>
+      </w:r>
+      <w:r>
+        <w:t xml:space="preserve"> </w:t>
+      </w:r>
+      <w:r>
+        <w:t xml:space="preserve">“</w:t>
+      </w:r>
+      <w:r>
+        <w:t xml:space="preserve">[[ $var -lt 3 ]]</w:t>
+      </w:r>
+      <w:r>
+        <w:t xml:space="preserve">”</w:t>
+      </w:r>
+      <w:r>
+        <w:t xml:space="preserve"> </w:t>
+      </w:r>
+      <w:r>
+        <w:t xml:space="preserve">будет ложным, выполнится else. При втором запуске с var=5 также выполнится последний else блок.</w:t>
       </w:r>
     </w:p>
     <w:p>
@@ -858,6 +884,68 @@
     </w:p>
     <w:p>
       <w:pPr>
+        <w:pStyle w:val="BodyText"/>
+      </w:pPr>
+      <w:r>
+        <w:t xml:space="preserve">Здесь case’ом проверяем аргумент командной строки $1, и выводим в зависимости от этого аргумента:</w:t>
+      </w:r>
+      <w:r>
+        <w:t xml:space="preserve"> </w:t>
+      </w:r>
+      <w:r>
+        <w:t xml:space="preserve">“</w:t>
+      </w:r>
+      <w:r>
+        <w:t xml:space="preserve">No students</w:t>
+      </w:r>
+      <w:r>
+        <w:t xml:space="preserve">”</w:t>
+      </w:r>
+      <w:r>
+        <w:t xml:space="preserve"> </w:t>
+      </w:r>
+      <w:r>
+        <w:t xml:space="preserve">для значения 0, количество студентов в виде</w:t>
+      </w:r>
+      <w:r>
+        <w:t xml:space="preserve"> </w:t>
+      </w:r>
+      <w:r>
+        <w:t xml:space="preserve">“</w:t>
+      </w:r>
+      <w:r>
+        <w:t xml:space="preserve">$1 student(s)</w:t>
+      </w:r>
+      <w:r>
+        <w:t xml:space="preserve">”</w:t>
+      </w:r>
+      <w:r>
+        <w:t xml:space="preserve"> </w:t>
+      </w:r>
+      <w:r>
+        <w:t xml:space="preserve">для 1 или от 2 до 4, и</w:t>
+      </w:r>
+      <w:r>
+        <w:t xml:space="preserve"> </w:t>
+      </w:r>
+      <w:r>
+        <w:t xml:space="preserve">“</w:t>
+      </w:r>
+      <w:r>
+        <w:t xml:space="preserve">A lot of students</w:t>
+      </w:r>
+      <w:r>
+        <w:t xml:space="preserve">”</w:t>
+      </w:r>
+      <w:r>
+        <w:t xml:space="preserve"> </w:t>
+      </w:r>
+      <w:r>
+        <w:t xml:space="preserve">для всех остальных значений.</w:t>
+      </w:r>
+    </w:p>
+    <w:p>
+      <w:pPr>
         <w:pStyle w:val="CaptionedFigure"/>
       </w:pPr>
       <w:r>
@@ -913,6 +1001,68 @@
     </w:p>
     <w:p>
       <w:pPr>
+        <w:pStyle w:val="BodyText"/>
+      </w:pPr>
+      <w:r>
+        <w:t xml:space="preserve">Цикл for проходит по 5 элементам, и echo</w:t>
+      </w:r>
+      <w:r>
+        <w:t xml:space="preserve"> </w:t>
+      </w:r>
+      <w:r>
+        <w:t xml:space="preserve">“</w:t>
+      </w:r>
+      <w:r>
+        <w:t xml:space="preserve">start</w:t>
+      </w:r>
+      <w:r>
+        <w:t xml:space="preserve">”</w:t>
+      </w:r>
+      <w:r>
+        <w:t xml:space="preserve"> </w:t>
+      </w:r>
+      <w:r>
+        <w:t xml:space="preserve">выполняется 5 раз. Команда echo</w:t>
+      </w:r>
+      <w:r>
+        <w:t xml:space="preserve"> </w:t>
+      </w:r>
+      <w:r>
+        <w:t xml:space="preserve">“</w:t>
+      </w:r>
+      <w:r>
+        <w:t xml:space="preserve">finish</w:t>
+      </w:r>
+      <w:r>
+        <w:t xml:space="preserve">”</w:t>
+      </w:r>
+      <w:r>
+        <w:t xml:space="preserve"> </w:t>
+      </w:r>
+      <w:r>
+        <w:t xml:space="preserve">пропускается один раз из-за условия if [[ $str &gt;</w:t>
+      </w:r>
+      <w:r>
+        <w:t xml:space="preserve"> </w:t>
+      </w:r>
+      <w:r>
+        <w:t xml:space="preserve">“</w:t>
+      </w:r>
+      <w:r>
+        <w:t xml:space="preserve">c</w:t>
+      </w:r>
+      <w:r>
+        <w:t xml:space="preserve">”</w:t>
+      </w:r>
+      <w:r>
+        <w:t xml:space="preserve"> </w:t>
+      </w:r>
+      <w:r>
+        <w:t xml:space="preserve">]], поэтому выполняется 4 раза.</w:t>
+      </w:r>
+    </w:p>
+    <w:p>
+      <w:pPr>
         <w:pStyle w:val="CaptionedFigure"/>
       </w:pPr>
       <w:r>
@@ -968,6 +1118,29 @@
     </w:p>
     <w:p>
       <w:pPr>
+        <w:pStyle w:val="BodyText"/>
+      </w:pPr>
+      <w:r>
+        <w:t xml:space="preserve">Прописываю условия для</w:t>
+      </w:r>
+      <w:r>
+        <w:t xml:space="preserve"> </w:t>
+      </w:r>
+      <w:r>
+        <w:t xml:space="preserve">“</w:t>
+      </w:r>
+      <w:r>
+        <w:t xml:space="preserve">bye</w:t>
+      </w:r>
+      <w:r>
+        <w:t xml:space="preserve">”</w:t>
+      </w:r>
+      <w:r>
+        <w:t xml:space="preserve">, спрашиваю имя, спрашиваю возраст и elif’ами определяю человека в группу и вывожу соответствующее сообщение.</w:t>
+      </w:r>
+    </w:p>
+    <w:p>
+      <w:pPr>
         <w:pStyle w:val="CaptionedFigure"/>
       </w:pPr>
       <w:r>
@@ -1023,6 +1196,14 @@
     </w:p>
     <w:p>
       <w:pPr>
+        <w:pStyle w:val="BodyText"/>
+      </w:pPr>
+      <w:r>
+        <w:t xml:space="preserve">Эти варианты корректно увеличивают значение переменной a на значение переменной b в bash.</w:t>
+      </w:r>
+    </w:p>
+    <w:p>
+      <w:pPr>
         <w:pStyle w:val="CaptionedFigure"/>
       </w:pPr>
       <w:r>
@@ -1078,6 +1259,14 @@
     </w:p>
     <w:p>
       <w:pPr>
+        <w:pStyle w:val="BodyText"/>
+      </w:pPr>
+      <w:r>
+        <w:t xml:space="preserve">В таком случае не напишется текст pwd, а будет выполнена команда pwd, а раз мы находимся в /home/bi, то и будет выведен такой ответ.</w:t>
+      </w:r>
+    </w:p>
+    <w:p>
+      <w:pPr>
         <w:pStyle w:val="CaptionedFigure"/>
       </w:pPr>
       <w:r>
@@ -1133,6 +1322,46 @@
     </w:p>
     <w:p>
       <w:pPr>
+        <w:pStyle w:val="BodyText"/>
+      </w:pPr>
+      <w:r>
+        <w:t xml:space="preserve">“</w:t>
+      </w:r>
+      <w:r>
+        <w:t xml:space="preserve">if program &gt; some_file.txt</w:t>
+      </w:r>
+      <w:r>
+        <w:t xml:space="preserve">”</w:t>
+      </w:r>
+      <w:r>
+        <w:t xml:space="preserve"> </w:t>
+      </w:r>
+      <w:r>
+        <w:t xml:space="preserve">- Программа перенаправляется в some_file.txt, а if проверяет только код возврата программы (автоматически сохранён в $?).</w:t>
+      </w:r>
+    </w:p>
+    <w:p>
+      <w:pPr>
+        <w:pStyle w:val="BodyText"/>
+      </w:pPr>
+      <w:r>
+        <w:t xml:space="preserve">“</w:t>
+      </w:r>
+      <w:r>
+        <w:t xml:space="preserve">Сначала запустить program, затем if [[ $? -eq 0 ]]</w:t>
+      </w:r>
+      <w:r>
+        <w:t xml:space="preserve">”</w:t>
+      </w:r>
+      <w:r>
+        <w:t xml:space="preserve"> </w:t>
+      </w:r>
+      <w:r>
+        <w:t xml:space="preserve">- запускается программа, и затем отдельно проверяется код возврата последней выполненной команды (код хранится в переменной $?).</w:t>
+      </w:r>
+    </w:p>
+    <w:p>
+      <w:pPr>
         <w:pStyle w:val="CaptionedFigure"/>
       </w:pPr>
       <w:r>
@@ -1188,6 +1417,14 @@
     </w:p>
     <w:p>
       <w:pPr>
+        <w:pStyle w:val="BodyText"/>
+      </w:pPr>
+      <w:r>
+        <w:t xml:space="preserve">После десяти вызовов функции с параметрами от 1 до 10 значения переменной $c2 становятся 110 соответственно, $c1 же не будет иметь никакого значения.</w:t>
+      </w:r>
+    </w:p>
+    <w:p>
+      <w:pPr>
         <w:pStyle w:val="CaptionedFigure"/>
       </w:pPr>
       <w:r>
@@ -1243,6 +1480,14 @@
     </w:p>
     <w:p>
       <w:pPr>
+        <w:pStyle w:val="BodyText"/>
+      </w:pPr>
+      <w:r>
+        <w:t xml:space="preserve">Программа запрашивает два числа, вычисляет их наибольший общий делитель (НОД) с помощью функции gcd (которая выполняет цикл с делением и нахождением остатка), выводит результат и повторяет процесс до ввода пустого значения, при котором завершает работу.</w:t>
+      </w:r>
+    </w:p>
+    <w:p>
+      <w:pPr>
         <w:pStyle w:val="CaptionedFigure"/>
       </w:pPr>
       <w:r>
@@ -1294,6 +1539,14 @@
       </w:pPr>
       <w:r>
         <w:t xml:space="preserve">Задание 19</w:t>
+      </w:r>
+    </w:p>
+    <w:p>
+      <w:pPr>
+        <w:pStyle w:val="BodyText"/>
+      </w:pPr>
+      <w:r>
+        <w:t xml:space="preserve">Команда find /home/bi -mindepth 2 -maxdepth 3 -name “file*” найдёт файлы на уровнях от 2 до 3 включительно, поэтому file1 и file2 будут найдены, а file3 не будет найден.</w:t>
       </w:r>
     </w:p>
     <w:p>

</xml_diff>